<commit_message>
Añade explicación del algoritmo.
</commit_message>
<xml_diff>
--- a/p2/Descripcion.docx
+++ b/p2/Descripcion.docx
@@ -1,10 +1,392 @@
 
 <file path=word/document.xml><?xml version="1.0" encoding="utf-8"?>
-<w:document xmlns:wpc="http://schemas.microsoft.com/office/word/2010/wordprocessingCanvas" xmlns:cx="http://schemas.microsoft.com/office/drawing/2014/chartex" xmlns:cx1="http://schemas.microsoft.com/office/drawing/2015/9/8/chartex" xmlns:cx2="http://schemas.microsoft.com/office/drawing/2015/10/21/chartex" xmlns:cx3="http://schemas.microsoft.com/office/drawing/2016/5/9/chartex" xmlns:cx4="http://schemas.microsoft.com/office/drawing/2016/5/10/chartex" xmlns:cx5="http://schemas.microsoft.com/office/drawing/2016/5/11/chartex" xmlns:cx6="http://schemas.microsoft.com/office/drawing/2016/5/12/chartex" xmlns:cx7="http://schemas.microsoft.com/office/drawing/2016/5/13/chartex" xmlns:cx8="http://schemas.microsoft.com/office/drawing/2016/5/14/chartex" xmlns:mc="http://schemas.openxmlformats.org/markup-compatibility/2006" xmlns:aink="http://schemas.microsoft.com/office/drawing/2016/ink" xmlns:am3d="http://schemas.microsoft.com/office/drawing/2017/model3d" xmlns:o="urn:schemas-microsoft-com:office:office" xmlns:r="http://schemas.openxmlformats.org/officeDocument/2006/relationships" xmlns:m="http://schemas.openxmlformats.org/officeDocument/2006/math" xmlns:v="urn:schemas-microsoft-com:vml" xmlns:wp14="http://schemas.microsoft.com/office/word/2010/wordprocessingDrawing" xmlns:wp="http://schemas.openxmlformats.org/drawingml/2006/wordprocessingDrawing" xmlns:w10="urn:schemas-microsoft-com:office:word" xmlns:w="http://schemas.openxmlformats.org/wordprocessingml/2006/main" xmlns:w14="http://schemas.microsoft.com/office/word/2010/wordml" xmlns:w15="http://schemas.microsoft.com/office/word/2012/wordml" xmlns:w16cid="http://schemas.microsoft.com/office/word/2016/wordml/cid" xmlns:w16se="http://schemas.microsoft.com/office/word/2015/wordml/symex" xmlns:wpg="http://schemas.microsoft.com/office/word/2010/wordprocessingGroup" xmlns:wpi="http://schemas.microsoft.com/office/word/2010/wordprocessingInk" xmlns:wne="http://schemas.microsoft.com/office/word/2006/wordml" xmlns:wps="http://schemas.microsoft.com/office/word/2010/wordprocessingShape" mc:Ignorable="w14 w15 w16se w16cid wp14">
+<w:document xmlns:wpc="http://schemas.microsoft.com/office/word/2010/wordprocessingCanvas" xmlns:cx="http://schemas.microsoft.com/office/drawing/2014/chartex" xmlns:cx1="http://schemas.microsoft.com/office/drawing/2015/9/8/chartex" xmlns:cx2="http://schemas.microsoft.com/office/drawing/2015/10/21/chartex" xmlns:cx3="http://schemas.microsoft.com/office/drawing/2016/5/9/chartex" xmlns:cx4="http://schemas.microsoft.com/office/drawing/2016/5/10/chartex" xmlns:cx5="http://schemas.microsoft.com/office/drawing/2016/5/11/chartex" xmlns:cx6="http://schemas.microsoft.com/office/drawing/2016/5/12/chartex" xmlns:cx7="http://schemas.microsoft.com/office/drawing/2016/5/13/chartex" xmlns:cx8="http://schemas.microsoft.com/office/drawing/2016/5/14/chartex" xmlns:mc="http://schemas.openxmlformats.org/markup-compatibility/2006" xmlns:aink="http://schemas.microsoft.com/office/drawing/2016/ink" xmlns:am3d="http://schemas.microsoft.com/office/drawing/2017/model3d" xmlns:o="urn:schemas-microsoft-com:office:office" xmlns:r="http://schemas.openxmlformats.org/officeDocument/2006/relationships" xmlns:m="http://schemas.openxmlformats.org/officeDocument/2006/math" xmlns:v="urn:schemas-microsoft-com:vml" xmlns:wp14="http://schemas.microsoft.com/office/word/2010/wordprocessingDrawing" xmlns:wp="http://schemas.openxmlformats.org/drawingml/2006/wordprocessingDrawing" xmlns:w10="urn:schemas-microsoft-com:office:word" xmlns:w="http://schemas.openxmlformats.org/wordprocessingml/2006/main" xmlns:w14="http://schemas.microsoft.com/office/word/2010/wordml" xmlns:w15="http://schemas.microsoft.com/office/word/2012/wordml" xmlns:w16cex="http://schemas.microsoft.com/office/word/2018/wordml/cex" xmlns:w16cid="http://schemas.microsoft.com/office/word/2016/wordml/cid" xmlns:w16="http://schemas.microsoft.com/office/word/2018/wordml" xmlns:w16se="http://schemas.microsoft.com/office/word/2015/wordml/symex" xmlns:wpg="http://schemas.microsoft.com/office/word/2010/wordprocessingGroup" xmlns:wpi="http://schemas.microsoft.com/office/word/2010/wordprocessingInk" xmlns:wne="http://schemas.microsoft.com/office/word/2006/wordml" xmlns:wps="http://schemas.microsoft.com/office/word/2010/wordprocessingShape" mc:Ignorable="w14 w15 w16se w16cid w16 w16cex wp14">
   <w:body>
     <w:p>
-      <w:bookmarkStart w:id="0" w:name="_GoBack"/>
+      <w:pPr>
+        <w:pStyle w:val="NormalWeb"/>
+      </w:pPr>
+      <w:r>
+        <w:rPr>
+          <w:rFonts w:ascii="CMR12" w:hAnsi="CMR12"/>
+        </w:rPr>
+        <w:t xml:space="preserve">En la clase </w:t>
+      </w:r>
+      <w:r>
+        <w:rPr>
+          <w:rFonts w:ascii="CMTI12" w:hAnsi="CMTI12"/>
+        </w:rPr>
+        <w:t xml:space="preserve">ID3 </w:t>
+      </w:r>
+      <w:r>
+        <w:rPr>
+          <w:rFonts w:ascii="CMR12" w:hAnsi="CMR12"/>
+        </w:rPr>
+        <w:t xml:space="preserve">es donde implentamos el algoritmo como tal. </w:t>
+      </w:r>
+    </w:p>
+    <w:p>
+      <w:r>
+        <w:t xml:space="preserve">El método id3 recibe </w:t>
+      </w:r>
+      <w:proofErr w:type="gramStart"/>
+      <w:r>
+        <w:t>una 2 parámetros</w:t>
+      </w:r>
+      <w:proofErr w:type="gramEnd"/>
+      <w:r>
+        <w:t xml:space="preserve">, </w:t>
+      </w:r>
+      <w:proofErr w:type="spellStart"/>
+      <w:r>
+        <w:t>mData</w:t>
+      </w:r>
+      <w:proofErr w:type="spellEnd"/>
+      <w:r>
+        <w:t xml:space="preserve"> que contiene los ejemplos de los atributos y </w:t>
+      </w:r>
+      <w:proofErr w:type="spellStart"/>
+      <w:r>
+        <w:t>restoAttributos</w:t>
+      </w:r>
+      <w:proofErr w:type="spellEnd"/>
+      <w:r>
+        <w:t xml:space="preserve"> que contiene los atributos sobre los que se va a iterar. </w:t>
+      </w:r>
+    </w:p>
+    <w:p>
+      <w:r>
+        <w:t xml:space="preserve">Lo primero que nos encontramos en el método son los casos base, es decir, los casos que al cumplirse terminan esa rama recursiva y “regresa” desde donde se ha realizado la llamada. </w:t>
+      </w:r>
+    </w:p>
+    <w:p>
+      <w:r>
+        <w:t xml:space="preserve">Caso base1: La lista </w:t>
+      </w:r>
+      <w:proofErr w:type="spellStart"/>
+      <w:r>
+        <w:t>restoAttributos</w:t>
+      </w:r>
+      <w:proofErr w:type="spellEnd"/>
+      <w:r>
+        <w:t xml:space="preserve"> está vacía, en este caso “regresamos”. </w:t>
+      </w:r>
+    </w:p>
+    <w:p>
+      <w:r>
+        <w:t xml:space="preserve">Caso base2: Todos los ejemplos de </w:t>
+      </w:r>
+      <w:proofErr w:type="spellStart"/>
+      <w:r>
+        <w:t>mData</w:t>
+      </w:r>
+      <w:proofErr w:type="spellEnd"/>
+      <w:r>
+        <w:t xml:space="preserve"> son del mismo signo, en este caso “regresamos.</w:t>
+      </w:r>
+    </w:p>
+    <w:p>
+      <w:r>
+        <w:t xml:space="preserve">En caso de no cumplir ninguno de los casos base, seguimos. </w:t>
+      </w:r>
+    </w:p>
+    <w:p>
+      <w:r>
+        <w:t xml:space="preserve">1º Obtenemos el elemento que minimice el mérito, esto lo hacemos llamando al método </w:t>
+      </w:r>
+      <w:proofErr w:type="spellStart"/>
+      <w:r>
+        <w:t>getBestAttribute</w:t>
+      </w:r>
+      <w:proofErr w:type="spellEnd"/>
+      <w:r>
+        <w:t xml:space="preserve">. El método </w:t>
+      </w:r>
+      <w:proofErr w:type="spellStart"/>
+      <w:r>
+        <w:t>gestAttribute</w:t>
+      </w:r>
+      <w:proofErr w:type="spellEnd"/>
+      <w:r>
+        <w:t xml:space="preserve"> queda definido de la siguiente forma: </w:t>
+      </w:r>
+    </w:p>
+    <w:p>
+      <w:pPr>
+        <w:shd w:val="clear" w:color="auto" w:fill="2B2B2B"/>
+        <w:tabs>
+          <w:tab w:val="left" w:pos="916"/>
+          <w:tab w:val="left" w:pos="1832"/>
+          <w:tab w:val="left" w:pos="2748"/>
+          <w:tab w:val="left" w:pos="3664"/>
+          <w:tab w:val="left" w:pos="4580"/>
+          <w:tab w:val="left" w:pos="5496"/>
+          <w:tab w:val="left" w:pos="6412"/>
+          <w:tab w:val="left" w:pos="7328"/>
+          <w:tab w:val="left" w:pos="8244"/>
+          <w:tab w:val="left" w:pos="9160"/>
+          <w:tab w:val="left" w:pos="10076"/>
+          <w:tab w:val="left" w:pos="10992"/>
+          <w:tab w:val="left" w:pos="11908"/>
+          <w:tab w:val="left" w:pos="12824"/>
+          <w:tab w:val="left" w:pos="13740"/>
+          <w:tab w:val="left" w:pos="14656"/>
+        </w:tabs>
+        <w:spacing w:after="0" w:line="240" w:lineRule="auto"/>
+        <w:rPr>
+          <w:rFonts w:ascii="JetBrains Mono" w:eastAsia="Times New Roman" w:hAnsi="JetBrains Mono" w:cs="Courier New"/>
+          <w:color w:val="A9B7C6"/>
+          <w:sz w:val="20"/>
+          <w:szCs w:val="20"/>
+          <w:lang w:val="en-ES" w:eastAsia="en-GB"/>
+        </w:rPr>
+      </w:pPr>
+      <w:r>
+        <w:rPr>
+          <w:rFonts w:ascii="JetBrains Mono" w:eastAsia="Times New Roman" w:hAnsi="JetBrains Mono" w:cs="Courier New"/>
+          <w:color w:val="FFC66D"/>
+          <w:sz w:val="20"/>
+          <w:szCs w:val="20"/>
+          <w:lang w:val="en-ES" w:eastAsia="en-GB"/>
+        </w:rPr>
+        <w:t>getBestAttribute</w:t>
+      </w:r>
+      <w:r>
+        <w:rPr>
+          <w:rFonts w:ascii="JetBrains Mono" w:eastAsia="Times New Roman" w:hAnsi="JetBrains Mono" w:cs="Courier New"/>
+          <w:color w:val="A9B7C6"/>
+          <w:sz w:val="20"/>
+          <w:szCs w:val="20"/>
+          <w:lang w:val="en-ES" w:eastAsia="en-GB"/>
+        </w:rPr>
+        <w:t>(List&lt;String&gt; restoAttributos</w:t>
+      </w:r>
+      <w:r>
+        <w:rPr>
+          <w:rFonts w:ascii="JetBrains Mono" w:eastAsia="Times New Roman" w:hAnsi="JetBrains Mono" w:cs="Courier New"/>
+          <w:color w:val="CC7832"/>
+          <w:sz w:val="20"/>
+          <w:szCs w:val="20"/>
+          <w:lang w:val="en-ES" w:eastAsia="en-GB"/>
+        </w:rPr>
+        <w:t xml:space="preserve">, </w:t>
+      </w:r>
+      <w:r>
+        <w:rPr>
+          <w:rFonts w:ascii="JetBrains Mono" w:eastAsia="Times New Roman" w:hAnsi="JetBrains Mono" w:cs="Courier New"/>
+          <w:color w:val="A9B7C6"/>
+          <w:sz w:val="20"/>
+          <w:szCs w:val="20"/>
+          <w:lang w:val="en-ES" w:eastAsia="en-GB"/>
+        </w:rPr>
+        <w:t xml:space="preserve">List&lt;List&lt;String&gt;&gt; mData) </w:t>
+      </w:r>
+    </w:p>
+    <w:p>
+      <w:r>
+        <w:t xml:space="preserve">El método </w:t>
+      </w:r>
+      <w:proofErr w:type="spellStart"/>
+      <w:r>
+        <w:t>getBestAttribute</w:t>
+      </w:r>
+      <w:proofErr w:type="spellEnd"/>
+      <w:r>
+        <w:t xml:space="preserve"> itera sobre cada uno de los atributos. Por cada atributo itera obteniendo el mérito y </w:t>
+      </w:r>
+      <w:proofErr w:type="gramStart"/>
+      <w:r>
+        <w:t>comparando quedándose</w:t>
+      </w:r>
+      <w:proofErr w:type="gramEnd"/>
+      <w:r>
+        <w:t xml:space="preserve"> en la variable </w:t>
+      </w:r>
+      <w:proofErr w:type="spellStart"/>
+      <w:r>
+        <w:t>bestAttribute</w:t>
+      </w:r>
+      <w:proofErr w:type="spellEnd"/>
+      <w:r>
+        <w:t xml:space="preserve"> el atributo con mejor mérito. Una vez ha terminado de iterar sobre todos los atributos, devuelve el mejor atributo obtenido. </w:t>
+      </w:r>
+    </w:p>
+    <w:p>
+      <w:r>
+        <w:t xml:space="preserve">2º Obtenemos </w:t>
+      </w:r>
+      <w:r>
+        <w:t>y guardamos en una lista (</w:t>
+      </w:r>
+      <w:bookmarkStart w:id="0" w:name="OLE_LINK1"/>
+      <w:bookmarkStart w:id="1" w:name="OLE_LINK2"/>
+      <w:proofErr w:type="spellStart"/>
+      <w:r>
+        <w:t>noRepeatedValues</w:t>
+      </w:r>
       <w:bookmarkEnd w:id="0"/>
+      <w:bookmarkEnd w:id="1"/>
+      <w:proofErr w:type="spellEnd"/>
+      <w:r>
+        <w:t xml:space="preserve">) </w:t>
+      </w:r>
+      <w:r>
+        <w:t xml:space="preserve">los </w:t>
+      </w:r>
+      <w:r>
+        <w:t xml:space="preserve">atributos del mejor atributo elegido en el paso anterior.  </w:t>
+      </w:r>
+    </w:p>
+    <w:p>
+      <w:r>
+        <w:t xml:space="preserve">3º En otra lista, filtramos el resto de </w:t>
+      </w:r>
+      <w:proofErr w:type="gramStart"/>
+      <w:r>
+        <w:t>atributos</w:t>
+      </w:r>
+      <w:proofErr w:type="gramEnd"/>
+      <w:r>
+        <w:t xml:space="preserve"> de la lista de atributos. </w:t>
+      </w:r>
+    </w:p>
+    <w:p>
+      <w:r>
+        <w:t xml:space="preserve">4ºEn un </w:t>
+      </w:r>
+      <w:proofErr w:type="spellStart"/>
+      <w:r>
+        <w:t>Map</w:t>
+      </w:r>
+      <w:proofErr w:type="spellEnd"/>
+      <w:r>
+        <w:t>&lt;</w:t>
+      </w:r>
+      <w:proofErr w:type="spellStart"/>
+      <w:r>
+        <w:t>String</w:t>
+      </w:r>
+      <w:proofErr w:type="spellEnd"/>
+      <w:r>
+        <w:t xml:space="preserve">, </w:t>
+      </w:r>
+      <w:proofErr w:type="spellStart"/>
+      <w:r>
+        <w:t>List</w:t>
+      </w:r>
+      <w:proofErr w:type="spellEnd"/>
+      <w:r>
+        <w:t>&lt;</w:t>
+      </w:r>
+      <w:proofErr w:type="spellStart"/>
+      <w:r>
+        <w:t>List</w:t>
+      </w:r>
+      <w:proofErr w:type="spellEnd"/>
+      <w:r>
+        <w:t>&lt;</w:t>
+      </w:r>
+      <w:proofErr w:type="spellStart"/>
+      <w:r>
+        <w:t>String</w:t>
+      </w:r>
+      <w:proofErr w:type="spellEnd"/>
+      <w:r>
+        <w:t xml:space="preserve">&gt;&gt; </w:t>
+      </w:r>
+      <w:proofErr w:type="spellStart"/>
+      <w:r>
+        <w:t>partitionDataMaxValue</w:t>
+      </w:r>
+      <w:proofErr w:type="spellEnd"/>
+      <w:r>
+        <w:t xml:space="preserve">, guardamos las filas de los </w:t>
+      </w:r>
+      <w:r>
+        <w:t>ejemplos del mejor atributo elegido en el paso 1. Creamos un Mapa&lt;</w:t>
+      </w:r>
+      <w:proofErr w:type="spellStart"/>
+      <w:r>
+        <w:t>String</w:t>
+      </w:r>
+      <w:proofErr w:type="spellEnd"/>
+      <w:r>
+        <w:t xml:space="preserve">, </w:t>
+      </w:r>
+      <w:proofErr w:type="spellStart"/>
+      <w:r>
+        <w:t>Nodes</w:t>
+      </w:r>
+      <w:proofErr w:type="spellEnd"/>
+      <w:r>
+        <w:t>&gt; (</w:t>
+      </w:r>
+      <w:proofErr w:type="spellStart"/>
+      <w:r>
+        <w:t>nodes</w:t>
+      </w:r>
+      <w:proofErr w:type="spellEnd"/>
+      <w:r>
+        <w:t xml:space="preserve">) que contendrá los nodos del árbol. </w:t>
+      </w:r>
+    </w:p>
+    <w:p>
+      <w:r>
+        <w:t xml:space="preserve">5º Iteramos sobre los valores de la lista </w:t>
+      </w:r>
+      <w:proofErr w:type="spellStart"/>
+      <w:r>
+        <w:t>noRepeatedValues</w:t>
+      </w:r>
+      <w:proofErr w:type="spellEnd"/>
+      <w:r>
+        <w:t xml:space="preserve">. En este bucle hacemos la llamada recursiva que nos devolverá el subárbol (conjunto de nodos), de la rama de este atributo. El nodo devuelto en la llamada recursiva lo añadiremos al mapa </w:t>
+      </w:r>
+      <w:proofErr w:type="spellStart"/>
+      <w:r>
+        <w:t>Nodes</w:t>
+      </w:r>
+      <w:proofErr w:type="spellEnd"/>
+      <w:r>
+        <w:t xml:space="preserve"> creado en el punto 4. </w:t>
+      </w:r>
+    </w:p>
+    <w:p>
+      <w:r>
+        <w:t>6º Finalmente regresamos devolviendo el Nodo compuesto del mejor atributo y el</w:t>
+      </w:r>
+      <w:r>
+        <w:t xml:space="preserve"> </w:t>
+      </w:r>
+      <w:proofErr w:type="spellStart"/>
+      <w:r>
+        <w:t>el</w:t>
+      </w:r>
+      <w:proofErr w:type="spellEnd"/>
+      <w:r>
+        <w:t xml:space="preserve"> mapa </w:t>
+      </w:r>
+      <w:proofErr w:type="spellStart"/>
+      <w:r>
+        <w:t>nodes</w:t>
+      </w:r>
+      <w:proofErr w:type="spellEnd"/>
+      <w:r>
+        <w:t xml:space="preserve"> que contiene el resto de </w:t>
+      </w:r>
+      <w:proofErr w:type="gramStart"/>
+      <w:r>
+        <w:t>nodos</w:t>
+      </w:r>
+      <w:proofErr w:type="gramEnd"/>
+      <w:r>
+        <w:t xml:space="preserve"> elegidos en esa rama. </w:t>
+      </w:r>
+    </w:p>
+    <w:p>
+      <w:r>
+        <w:t xml:space="preserve">Siguiendo estos pasos conseguimos la recursividad completa del algoritmo. </w:t>
+      </w:r>
     </w:p>
     <w:sectPr>
       <w:pgSz w:w="11906" w:h="16838"/>
@@ -17,7 +399,7 @@
 </file>
 
 <file path=word/styles.xml><?xml version="1.0" encoding="utf-8"?>
-<w:styles xmlns:mc="http://schemas.openxmlformats.org/markup-compatibility/2006" xmlns:r="http://schemas.openxmlformats.org/officeDocument/2006/relationships" xmlns:w="http://schemas.openxmlformats.org/wordprocessingml/2006/main" xmlns:w14="http://schemas.microsoft.com/office/word/2010/wordml" xmlns:w15="http://schemas.microsoft.com/office/word/2012/wordml" xmlns:w16cid="http://schemas.microsoft.com/office/word/2016/wordml/cid" xmlns:w16se="http://schemas.microsoft.com/office/word/2015/wordml/symex" mc:Ignorable="w14 w15 w16se w16cid">
+<w:styles xmlns:mc="http://schemas.openxmlformats.org/markup-compatibility/2006" xmlns:r="http://schemas.openxmlformats.org/officeDocument/2006/relationships" xmlns:w="http://schemas.openxmlformats.org/wordprocessingml/2006/main" xmlns:w14="http://schemas.microsoft.com/office/word/2010/wordml" xmlns:w15="http://schemas.microsoft.com/office/word/2012/wordml" xmlns:w16cex="http://schemas.microsoft.com/office/word/2018/wordml/cex" xmlns:w16cid="http://schemas.microsoft.com/office/word/2016/wordml/cid" xmlns:w16="http://schemas.microsoft.com/office/word/2018/wordml" xmlns:w16se="http://schemas.microsoft.com/office/word/2015/wordml/symex" mc:Ignorable="w14 w15 w16se w16cid w16 w16cex">
   <w:docDefaults>
     <w:rPrDefault>
       <w:rPr>
@@ -33,7 +415,7 @@
       </w:pPr>
     </w:pPrDefault>
   </w:docDefaults>
-  <w:latentStyles w:defLockedState="0" w:defUIPriority="99" w:defSemiHidden="0" w:defUnhideWhenUsed="0" w:defQFormat="0" w:count="377">
+  <w:latentStyles w:defLockedState="0" w:defUIPriority="99" w:defSemiHidden="0" w:defUnhideWhenUsed="0" w:defQFormat="0" w:count="376">
     <w:lsdException w:name="Normal" w:uiPriority="0" w:qFormat="1"/>
     <w:lsdException w:name="heading 1" w:uiPriority="9" w:qFormat="1"/>
     <w:lsdException w:name="heading 2" w:semiHidden="1" w:uiPriority="9" w:unhideWhenUsed="1" w:qFormat="1"/>
@@ -410,19 +792,18 @@
     <w:lsdException w:name="Hashtag" w:semiHidden="1" w:unhideWhenUsed="1"/>
     <w:lsdException w:name="Unresolved Mention" w:semiHidden="1" w:unhideWhenUsed="1"/>
     <w:lsdException w:name="Smart Link" w:semiHidden="1" w:unhideWhenUsed="1"/>
-    <w:lsdException w:name="Smart Link Error" w:semiHidden="1" w:unhideWhenUsed="1"/>
   </w:latentStyles>
   <w:style w:type="paragraph" w:default="1" w:styleId="Normal">
     <w:name w:val="Normal"/>
     <w:qFormat/>
   </w:style>
-  <w:style w:type="character" w:default="1" w:styleId="Fuentedeprrafopredeter">
+  <w:style w:type="character" w:default="1" w:styleId="DefaultParagraphFont">
     <w:name w:val="Default Paragraph Font"/>
     <w:uiPriority w:val="1"/>
     <w:semiHidden/>
     <w:unhideWhenUsed/>
   </w:style>
-  <w:style w:type="table" w:default="1" w:styleId="Tablanormal">
+  <w:style w:type="table" w:default="1" w:styleId="TableNormal">
     <w:name w:val="Normal Table"/>
     <w:uiPriority w:val="99"/>
     <w:semiHidden/>
@@ -437,11 +818,78 @@
       </w:tblCellMar>
     </w:tblPr>
   </w:style>
-  <w:style w:type="numbering" w:default="1" w:styleId="Sinlista">
+  <w:style w:type="numbering" w:default="1" w:styleId="NoList">
     <w:name w:val="No List"/>
     <w:uiPriority w:val="99"/>
     <w:semiHidden/>
     <w:unhideWhenUsed/>
+  </w:style>
+  <w:style w:type="paragraph" w:styleId="NormalWeb">
+    <w:name w:val="Normal (Web)"/>
+    <w:basedOn w:val="Normal"/>
+    <w:uiPriority w:val="99"/>
+    <w:semiHidden/>
+    <w:unhideWhenUsed/>
+    <w:rsid w:val="00720F86"/>
+    <w:pPr>
+      <w:spacing w:before="100" w:beforeAutospacing="1" w:after="100" w:afterAutospacing="1" w:line="240" w:lineRule="auto"/>
+    </w:pPr>
+    <w:rPr>
+      <w:rFonts w:ascii="Times New Roman" w:eastAsia="Times New Roman" w:hAnsi="Times New Roman" w:cs="Times New Roman"/>
+      <w:sz w:val="24"/>
+      <w:szCs w:val="24"/>
+      <w:lang w:val="en-ES" w:eastAsia="en-GB"/>
+    </w:rPr>
+  </w:style>
+  <w:style w:type="paragraph" w:styleId="HTMLPreformatted">
+    <w:name w:val="HTML Preformatted"/>
+    <w:basedOn w:val="Normal"/>
+    <w:link w:val="HTMLPreformattedChar"/>
+    <w:uiPriority w:val="99"/>
+    <w:semiHidden/>
+    <w:unhideWhenUsed/>
+    <w:rsid w:val="00995612"/>
+    <w:pPr>
+      <w:tabs>
+        <w:tab w:val="left" w:pos="916"/>
+        <w:tab w:val="left" w:pos="1832"/>
+        <w:tab w:val="left" w:pos="2748"/>
+        <w:tab w:val="left" w:pos="3664"/>
+        <w:tab w:val="left" w:pos="4580"/>
+        <w:tab w:val="left" w:pos="5496"/>
+        <w:tab w:val="left" w:pos="6412"/>
+        <w:tab w:val="left" w:pos="7328"/>
+        <w:tab w:val="left" w:pos="8244"/>
+        <w:tab w:val="left" w:pos="9160"/>
+        <w:tab w:val="left" w:pos="10076"/>
+        <w:tab w:val="left" w:pos="10992"/>
+        <w:tab w:val="left" w:pos="11908"/>
+        <w:tab w:val="left" w:pos="12824"/>
+        <w:tab w:val="left" w:pos="13740"/>
+        <w:tab w:val="left" w:pos="14656"/>
+      </w:tabs>
+      <w:spacing w:after="0" w:line="240" w:lineRule="auto"/>
+    </w:pPr>
+    <w:rPr>
+      <w:rFonts w:ascii="Courier New" w:eastAsia="Times New Roman" w:hAnsi="Courier New" w:cs="Courier New"/>
+      <w:sz w:val="20"/>
+      <w:szCs w:val="20"/>
+      <w:lang w:val="en-ES" w:eastAsia="en-GB"/>
+    </w:rPr>
+  </w:style>
+  <w:style w:type="character" w:customStyle="1" w:styleId="HTMLPreformattedChar">
+    <w:name w:val="HTML Preformatted Char"/>
+    <w:basedOn w:val="DefaultParagraphFont"/>
+    <w:link w:val="HTMLPreformatted"/>
+    <w:uiPriority w:val="99"/>
+    <w:semiHidden/>
+    <w:rsid w:val="00995612"/>
+    <w:rPr>
+      <w:rFonts w:ascii="Courier New" w:eastAsia="Times New Roman" w:hAnsi="Courier New" w:cs="Courier New"/>
+      <w:sz w:val="20"/>
+      <w:szCs w:val="20"/>
+      <w:lang w:val="en-ES" w:eastAsia="en-GB"/>
+    </w:rPr>
   </w:style>
 </w:styles>
 </file>

</xml_diff>